<commit_message>
Archivo actualizado con avnce
</commit_message>
<xml_diff>
--- a/plantilla/DOCUMENTATION/REQUERIMIENTOS PAGINA WEB.docx
+++ b/plantilla/DOCUMENTATION/REQUERIMIENTOS PAGINA WEB.docx
@@ -1,6 +1,6 @@
 
 <file path=word/document.xml><?xml version="1.0" encoding="utf-8"?>
-<w:document xmlns:wpc="http://schemas.microsoft.com/office/word/2010/wordprocessingCanvas" xmlns:cx="http://schemas.microsoft.com/office/drawing/2014/chartex" xmlns:cx1="http://schemas.microsoft.com/office/drawing/2015/9/8/chartex" xmlns:cx2="http://schemas.microsoft.com/office/drawing/2015/10/21/chartex" xmlns:cx3="http://schemas.microsoft.com/office/drawing/2016/5/9/chartex" xmlns:cx4="http://schemas.microsoft.com/office/drawing/2016/5/10/chartex" xmlns:cx5="http://schemas.microsoft.com/office/drawing/2016/5/11/chartex" xmlns:mc="http://schemas.openxmlformats.org/markup-compatibility/2006" xmlns:o="urn:schemas-microsoft-com:office:office" xmlns:r="http://schemas.openxmlformats.org/officeDocument/2006/relationships" xmlns:m="http://schemas.openxmlformats.org/officeDocument/2006/math" xmlns:v="urn:schemas-microsoft-com:vml" xmlns:wp14="http://schemas.microsoft.com/office/word/2010/wordprocessingDrawing" xmlns:wp="http://schemas.openxmlformats.org/drawingml/2006/wordprocessingDrawing" xmlns:w10="urn:schemas-microsoft-com:office:word" xmlns:w="http://schemas.openxmlformats.org/wordprocessingml/2006/main" xmlns:w14="http://schemas.microsoft.com/office/word/2010/wordml" xmlns:w15="http://schemas.microsoft.com/office/word/2012/wordml" xmlns:w16se="http://schemas.microsoft.com/office/word/2015/wordml/symex" xmlns:wpg="http://schemas.microsoft.com/office/word/2010/wordprocessingGroup" xmlns:wpi="http://schemas.microsoft.com/office/word/2010/wordprocessingInk" xmlns:wne="http://schemas.microsoft.com/office/word/2006/wordml" xmlns:wps="http://schemas.microsoft.com/office/word/2010/wordprocessingShape" mc:Ignorable="w14 w15 w16se wp14">
+<w:document xmlns:wpc="http://schemas.microsoft.com/office/word/2010/wordprocessingCanvas" xmlns:mc="http://schemas.openxmlformats.org/markup-compatibility/2006" xmlns:o="urn:schemas-microsoft-com:office:office" xmlns:r="http://schemas.openxmlformats.org/officeDocument/2006/relationships" xmlns:m="http://schemas.openxmlformats.org/officeDocument/2006/math" xmlns:v="urn:schemas-microsoft-com:vml" xmlns:wp14="http://schemas.microsoft.com/office/word/2010/wordprocessingDrawing" xmlns:wp="http://schemas.openxmlformats.org/drawingml/2006/wordprocessingDrawing" xmlns:w10="urn:schemas-microsoft-com:office:word" xmlns:w="http://schemas.openxmlformats.org/wordprocessingml/2006/main" xmlns:w14="http://schemas.microsoft.com/office/word/2010/wordml" xmlns:w15="http://schemas.microsoft.com/office/word/2012/wordml" xmlns:wpg="http://schemas.microsoft.com/office/word/2010/wordprocessingGroup" xmlns:wpi="http://schemas.microsoft.com/office/word/2010/wordprocessingInk" xmlns:wne="http://schemas.microsoft.com/office/word/2006/wordml" xmlns:wps="http://schemas.microsoft.com/office/word/2010/wordprocessingShape" mc:Ignorable="w14 w15 wp14">
   <w:body>
     <w:p>
       <w:pPr>
@@ -14,876 +14,1046 @@
           <w:lang w:val="es-CO"/>
         </w:rPr>
       </w:pPr>
+      <w:r>
+        <w:rPr>
+          <w:lang w:val="es-CO"/>
+        </w:rPr>
+        <w:t>NECESITO SABER  SOBRE LA PAGINA WEB EN INTEGRANTES DEL GRUPO, COMO EL GRUPO INSIGHT  TIENE TANTOS INTEGRANTES A QUIENES SE VA A DEJAR EN LA PAGINA COMO TEAM Y EN QUE ORDEN, SOLO SE QUE JAVIER,  SIGNED Y CATALINA, FAVOR DECIR SI ALGUIEN MAS VA EN LOS INTEGRANTES DEL GRUPO Y EL ORDEN EXACTO.</w:t>
+      </w:r>
+    </w:p>
+    <w:p>
+      <w:pPr>
+        <w:jc w:val="both"/>
+        <w:rPr>
+          <w:lang w:val="es-CO"/>
+        </w:rPr>
+      </w:pPr>
+      <w:r>
+        <w:rPr>
+          <w:highlight w:val="red"/>
+          <w:lang w:val="es-CO"/>
+        </w:rPr>
+        <w:t>ROJO:</w:t>
+      </w:r>
+      <w:r>
+        <w:rPr>
+          <w:lang w:val="es-CO"/>
+        </w:rPr>
+        <w:t xml:space="preserve"> DESACTIVAR DEL GRUPLAC</w:t>
+      </w:r>
+    </w:p>
+    <w:p>
+      <w:pPr>
+        <w:jc w:val="both"/>
+        <w:rPr>
+          <w:lang w:val="es-CO"/>
+        </w:rPr>
+      </w:pPr>
+      <w:r>
+        <w:rPr>
+          <w:lang w:val="es-CO"/>
+        </w:rPr>
+        <w:t>1.- Javier Oswaldo Rodríguez Velásquez</w:t>
+      </w:r>
+      <w:r>
+        <w:rPr>
+          <w:lang w:val="es-CO"/>
+        </w:rPr>
+        <w:tab/>
+        <w:t>Integrante</w:t>
+      </w:r>
+      <w:r>
+        <w:rPr>
+          <w:lang w:val="es-CO"/>
+        </w:rPr>
+        <w:tab/>
+        <w:t>48</w:t>
+      </w:r>
+      <w:r>
+        <w:rPr>
+          <w:lang w:val="es-CO"/>
+        </w:rPr>
+        <w:tab/>
+        <w:t>2001/6 - Actual</w:t>
+      </w:r>
+    </w:p>
+    <w:p>
+      <w:pPr>
+        <w:jc w:val="both"/>
+        <w:rPr>
+          <w:lang w:val="es-CO"/>
+        </w:rPr>
+      </w:pPr>
+      <w:r>
+        <w:rPr>
+          <w:lang w:val="es-CO"/>
+        </w:rPr>
+        <w:t>2.- Signed Esperanza Prieto Bohórquez</w:t>
+      </w:r>
+      <w:r>
+        <w:rPr>
+          <w:lang w:val="es-CO"/>
+        </w:rPr>
+        <w:tab/>
+        <w:t>Integrante</w:t>
+      </w:r>
+      <w:r>
+        <w:rPr>
+          <w:lang w:val="es-CO"/>
+        </w:rPr>
+        <w:tab/>
+        <w:t>48</w:t>
+      </w:r>
+      <w:r>
+        <w:rPr>
+          <w:lang w:val="es-CO"/>
+        </w:rPr>
+        <w:tab/>
+        <w:t>2003/1 - Actual</w:t>
+      </w:r>
+    </w:p>
+    <w:p>
+      <w:pPr>
+        <w:jc w:val="both"/>
+        <w:rPr>
+          <w:lang w:val="es-CO"/>
+        </w:rPr>
+      </w:pPr>
+      <w:r>
+        <w:rPr>
+          <w:lang w:val="es-CO"/>
+        </w:rPr>
+        <w:t>16.- Sandra Catalina Correa Herrera</w:t>
+      </w:r>
+      <w:r>
+        <w:rPr>
+          <w:lang w:val="es-CO"/>
+        </w:rPr>
+        <w:tab/>
+        <w:t>Integrante</w:t>
+      </w:r>
+      <w:r>
+        <w:rPr>
+          <w:lang w:val="es-CO"/>
+        </w:rPr>
+        <w:tab/>
+        <w:t>48</w:t>
+      </w:r>
+      <w:r>
+        <w:rPr>
+          <w:lang w:val="es-CO"/>
+        </w:rPr>
+        <w:tab/>
+        <w:t>2001/6 - Actual</w:t>
+      </w:r>
+    </w:p>
+    <w:p>
+      <w:pPr>
+        <w:jc w:val="both"/>
+        <w:rPr>
+          <w:lang w:val="es-CO"/>
+        </w:rPr>
+      </w:pPr>
+      <w:r>
+        <w:rPr>
+          <w:lang w:val="es-CO"/>
+        </w:rPr>
+        <w:t xml:space="preserve">50.- </w:t>
+      </w:r>
+      <w:r>
+        <w:rPr>
+          <w:highlight w:val="yellow"/>
+          <w:lang w:val="es-CO"/>
+        </w:rPr>
+        <w:t>María Yolanda Soracipa Muñoz</w:t>
+      </w:r>
+      <w:r>
+        <w:rPr>
+          <w:lang w:val="es-CO"/>
+        </w:rPr>
+        <w:tab/>
+        <w:t>Integrante</w:t>
+      </w:r>
+      <w:r>
+        <w:rPr>
+          <w:lang w:val="es-CO"/>
+        </w:rPr>
+        <w:tab/>
+        <w:t>48</w:t>
+      </w:r>
+      <w:r>
+        <w:rPr>
+          <w:lang w:val="es-CO"/>
+        </w:rPr>
+        <w:tab/>
+        <w:t>2013/11 - Actual</w:t>
+      </w:r>
+    </w:p>
+    <w:p>
+      <w:pPr>
+        <w:jc w:val="both"/>
+        <w:rPr>
+          <w:lang w:val="es-CO"/>
+        </w:rPr>
+      </w:pPr>
+      <w:r>
+        <w:rPr>
+          <w:lang w:val="es-CO"/>
+        </w:rPr>
+        <w:t xml:space="preserve">19.- </w:t>
+      </w:r>
+      <w:r>
+        <w:rPr>
+          <w:highlight w:val="yellow"/>
+          <w:lang w:val="es-CO"/>
+        </w:rPr>
+        <w:t>German Forero Bulla</w:t>
+      </w:r>
+      <w:r>
+        <w:rPr>
+          <w:lang w:val="es-CO"/>
+        </w:rPr>
+        <w:tab/>
+        <w:t>Integrante</w:t>
+      </w:r>
+      <w:r>
+        <w:rPr>
+          <w:lang w:val="es-CO"/>
+        </w:rPr>
+        <w:tab/>
+        <w:t>5</w:t>
+      </w:r>
+      <w:r>
+        <w:rPr>
+          <w:lang w:val="es-CO"/>
+        </w:rPr>
+        <w:tab/>
+        <w:t>2010/8 - Actual</w:t>
+      </w:r>
+    </w:p>
+    <w:p>
+      <w:pPr>
+        <w:jc w:val="both"/>
+        <w:rPr>
+          <w:lang w:val="es-CO"/>
+        </w:rPr>
+      </w:pPr>
+      <w:r>
+        <w:rPr>
+          <w:lang w:val="es-CO"/>
+        </w:rPr>
+        <w:t xml:space="preserve">6.- </w:t>
+      </w:r>
+      <w:r>
+        <w:rPr>
+          <w:highlight w:val="yellow"/>
+          <w:lang w:val="es-CO"/>
+        </w:rPr>
+        <w:t>Jairo Bautista Mesa</w:t>
+      </w:r>
+      <w:r>
+        <w:rPr>
+          <w:lang w:val="es-CO"/>
+        </w:rPr>
+        <w:tab/>
+        <w:t>Integrante</w:t>
+      </w:r>
+      <w:r>
+        <w:rPr>
+          <w:lang w:val="es-CO"/>
+        </w:rPr>
+        <w:tab/>
+        <w:t>10</w:t>
+      </w:r>
+      <w:r>
+        <w:rPr>
+          <w:lang w:val="es-CO"/>
+        </w:rPr>
+        <w:tab/>
+        <w:t>2014/2 - Actual</w:t>
+      </w:r>
+    </w:p>
+    <w:p>
+      <w:pPr>
+        <w:jc w:val="both"/>
+        <w:rPr>
+          <w:lang w:val="es-CO"/>
+        </w:rPr>
+      </w:pPr>
+      <w:r>
+        <w:rPr>
+          <w:lang w:val="es-CO"/>
+        </w:rPr>
+        <w:t xml:space="preserve">28.- </w:t>
+      </w:r>
+      <w:r>
+        <w:rPr>
+          <w:highlight w:val="yellow"/>
+          <w:lang w:val="es-CO"/>
+        </w:rPr>
+        <w:t>Sandra Magaly Medina Araujo</w:t>
+      </w:r>
+      <w:r>
+        <w:rPr>
+          <w:lang w:val="es-CO"/>
+        </w:rPr>
+        <w:tab/>
+        <w:t>Integrante</w:t>
+      </w:r>
+      <w:r>
+        <w:rPr>
+          <w:lang w:val="es-CO"/>
+        </w:rPr>
+        <w:tab/>
+        <w:t>5</w:t>
+      </w:r>
+      <w:r>
+        <w:rPr>
+          <w:lang w:val="es-CO"/>
+        </w:rPr>
+        <w:tab/>
+        <w:t>2014/5 - Actual</w:t>
+      </w:r>
+    </w:p>
+    <w:p>
+      <w:pPr>
+        <w:jc w:val="both"/>
+        <w:rPr>
+          <w:lang w:val="es-CO"/>
+        </w:rPr>
+      </w:pPr>
+      <w:r>
+        <w:rPr>
+          <w:lang w:val="es-CO"/>
+        </w:rPr>
+        <w:t xml:space="preserve">29.- </w:t>
+      </w:r>
+      <w:r>
+        <w:rPr>
+          <w:highlight w:val="yellow"/>
+          <w:lang w:val="es-CO"/>
+        </w:rPr>
+        <w:t>Fernán</w:t>
+      </w:r>
+      <w:r>
+        <w:rPr>
+          <w:highlight w:val="yellow"/>
+          <w:lang w:val="es-CO"/>
+        </w:rPr>
+        <w:t xml:space="preserve"> Del Cristo Mendoza </w:t>
+      </w:r>
+      <w:r>
+        <w:rPr>
+          <w:highlight w:val="yellow"/>
+          <w:lang w:val="es-CO"/>
+        </w:rPr>
+        <w:t>Beltrán</w:t>
+      </w:r>
+      <w:r>
+        <w:rPr>
+          <w:lang w:val="es-CO"/>
+        </w:rPr>
+        <w:tab/>
+        <w:t>Integrante</w:t>
+      </w:r>
+      <w:r>
+        <w:rPr>
+          <w:lang w:val="es-CO"/>
+        </w:rPr>
+        <w:tab/>
+        <w:t>5</w:t>
+      </w:r>
+      <w:r>
+        <w:rPr>
+          <w:lang w:val="es-CO"/>
+        </w:rPr>
+        <w:tab/>
+        <w:t>2013/7 - Actual</w:t>
+      </w:r>
+    </w:p>
+    <w:p>
+      <w:pPr>
+        <w:jc w:val="both"/>
+        <w:rPr>
+          <w:lang w:val="es-CO"/>
+        </w:rPr>
+      </w:pPr>
+      <w:r>
+        <w:rPr>
+          <w:highlight w:val="magenta"/>
+          <w:lang w:val="es-CO"/>
+        </w:rPr>
+        <w:t>METER A CATA H, DANIEL Y MAFE</w:t>
+      </w:r>
+    </w:p>
+    <w:p>
+      <w:pPr>
+        <w:jc w:val="both"/>
+        <w:rPr>
+          <w:lang w:val="es-CO"/>
+        </w:rPr>
+      </w:pPr>
+      <w:r>
+        <w:rPr>
+          <w:lang w:val="es-CO"/>
+        </w:rPr>
+        <w:t xml:space="preserve">22.- </w:t>
+      </w:r>
+      <w:r>
+        <w:rPr>
+          <w:highlight w:val="yellow"/>
+          <w:lang w:val="es-CO"/>
+        </w:rPr>
+        <w:t>Esmeralda Guzmán De La Rosa</w:t>
+      </w:r>
+      <w:r>
+        <w:rPr>
+          <w:lang w:val="es-CO"/>
+        </w:rPr>
+        <w:tab/>
+        <w:t>Integrante</w:t>
+      </w:r>
+      <w:r>
+        <w:rPr>
+          <w:lang w:val="es-CO"/>
+        </w:rPr>
+        <w:tab/>
+        <w:t>48</w:t>
+      </w:r>
+      <w:r>
+        <w:rPr>
+          <w:lang w:val="es-CO"/>
+        </w:rPr>
+        <w:tab/>
+        <w:t>2016/7 - Actual</w:t>
+      </w:r>
+    </w:p>
+    <w:p>
+      <w:pPr>
+        <w:jc w:val="both"/>
+        <w:rPr>
+          <w:lang w:val="es-CO"/>
+        </w:rPr>
+      </w:pPr>
+      <w:r>
+        <w:rPr>
+          <w:lang w:val="es-CO"/>
+        </w:rPr>
+        <w:t xml:space="preserve">26.- </w:t>
+      </w:r>
+      <w:r>
+        <w:rPr>
+          <w:highlight w:val="yellow"/>
+          <w:lang w:val="es-CO"/>
+        </w:rPr>
+        <w:t>Fredy López Garc</w:t>
+      </w:r>
+      <w:r>
+        <w:rPr>
+          <w:highlight w:val="yellow"/>
+          <w:lang w:val="es-CO"/>
+        </w:rPr>
+        <w:t>í</w:t>
+      </w:r>
+      <w:r>
+        <w:rPr>
+          <w:highlight w:val="yellow"/>
+          <w:lang w:val="es-CO"/>
+        </w:rPr>
+        <w:t>a</w:t>
+      </w:r>
+      <w:r>
+        <w:rPr>
+          <w:lang w:val="es-CO"/>
+        </w:rPr>
+        <w:t xml:space="preserve"> </w:t>
+      </w:r>
+      <w:r>
+        <w:rPr>
+          <w:lang w:val="es-CO"/>
+        </w:rPr>
+        <w:tab/>
+        <w:t>Integrante</w:t>
+      </w:r>
+      <w:r>
+        <w:rPr>
+          <w:lang w:val="es-CO"/>
+        </w:rPr>
+        <w:tab/>
+      </w:r>
+      <w:r>
+        <w:rPr>
+          <w:lang w:val="es-CO"/>
+        </w:rPr>
+        <w:tab/>
+        <w:t>2010/4 - Actual</w:t>
+      </w:r>
+    </w:p>
+    <w:p>
+      <w:pPr>
+        <w:jc w:val="both"/>
+        <w:rPr>
+          <w:lang w:val="es-CO"/>
+        </w:rPr>
+      </w:pPr>
+      <w:r>
+        <w:rPr>
+          <w:lang w:val="es-CO"/>
+        </w:rPr>
+        <w:t xml:space="preserve">12.- </w:t>
+      </w:r>
+      <w:r>
+        <w:rPr>
+          <w:highlight w:val="yellow"/>
+          <w:lang w:val="es-CO"/>
+        </w:rPr>
+        <w:t xml:space="preserve">Diana Margarita Cardona </w:t>
+      </w:r>
+      <w:r>
+        <w:rPr>
+          <w:highlight w:val="yellow"/>
+          <w:lang w:val="es-CO"/>
+        </w:rPr>
+        <w:t>Velásquez</w:t>
+      </w:r>
+      <w:r>
+        <w:rPr>
+          <w:lang w:val="es-CO"/>
+        </w:rPr>
+        <w:tab/>
+        <w:t>Integrante</w:t>
+      </w:r>
+      <w:r>
+        <w:rPr>
+          <w:lang w:val="es-CO"/>
+        </w:rPr>
+        <w:tab/>
+        <w:t>10</w:t>
+      </w:r>
+      <w:r>
+        <w:rPr>
+          <w:lang w:val="es-CO"/>
+        </w:rPr>
+        <w:tab/>
+        <w:t>2011/2 - Actual</w:t>
+      </w:r>
+    </w:p>
+    <w:p>
+      <w:pPr>
+        <w:jc w:val="both"/>
+        <w:rPr>
+          <w:lang w:val="es-CO"/>
+        </w:rPr>
+      </w:pPr>
+      <w:r>
+        <w:rPr>
+          <w:lang w:val="es-CO"/>
+        </w:rPr>
+        <w:t xml:space="preserve">43.- </w:t>
+      </w:r>
+      <w:r>
+        <w:rPr>
+          <w:highlight w:val="yellow"/>
+          <w:lang w:val="es-CO"/>
+        </w:rPr>
+        <w:t>Ligia Victoria Rodríguez Torrado</w:t>
+      </w:r>
+      <w:r>
+        <w:rPr>
+          <w:lang w:val="es-CO"/>
+        </w:rPr>
+        <w:tab/>
+        <w:t>Integrante</w:t>
+      </w:r>
+      <w:r>
+        <w:rPr>
+          <w:lang w:val="es-CO"/>
+        </w:rPr>
+        <w:tab/>
+        <w:t>10</w:t>
+      </w:r>
+      <w:r>
+        <w:rPr>
+          <w:lang w:val="es-CO"/>
+        </w:rPr>
+        <w:tab/>
+        <w:t>2013/2 - Actual</w:t>
+      </w:r>
+    </w:p>
+    <w:p>
+      <w:pPr>
+        <w:jc w:val="both"/>
+        <w:rPr>
+          <w:lang w:val="es-CO"/>
+        </w:rPr>
+      </w:pPr>
+      <w:r>
+        <w:rPr>
+          <w:lang w:val="es-CO"/>
+        </w:rPr>
+        <w:t xml:space="preserve">37.- </w:t>
+      </w:r>
+      <w:r>
+        <w:rPr>
+          <w:highlight w:val="yellow"/>
+          <w:lang w:val="es-CO"/>
+        </w:rPr>
+        <w:t xml:space="preserve">Ingrid Lorena Prieto </w:t>
+      </w:r>
+      <w:r>
+        <w:rPr>
+          <w:highlight w:val="yellow"/>
+          <w:lang w:val="es-CO"/>
+        </w:rPr>
+        <w:t>Bohórquez</w:t>
+      </w:r>
+      <w:r>
+        <w:rPr>
+          <w:lang w:val="es-CO"/>
+        </w:rPr>
+        <w:tab/>
+        <w:t>Integrante</w:t>
+      </w:r>
+      <w:r>
+        <w:rPr>
+          <w:lang w:val="es-CO"/>
+        </w:rPr>
+        <w:tab/>
+        <w:t>48</w:t>
+      </w:r>
+      <w:r>
+        <w:rPr>
+          <w:lang w:val="es-CO"/>
+        </w:rPr>
+        <w:tab/>
+        <w:t>2010/4 - Actual</w:t>
+      </w:r>
+    </w:p>
+    <w:p>
+      <w:pPr>
+        <w:jc w:val="both"/>
+        <w:rPr>
+          <w:lang w:val="es-CO"/>
+        </w:rPr>
+      </w:pPr>
+      <w:r>
+        <w:rPr>
+          <w:lang w:val="es-CO"/>
+        </w:rPr>
+        <w:t xml:space="preserve">15.- </w:t>
+      </w:r>
+      <w:r>
+        <w:rPr>
+          <w:highlight w:val="yellow"/>
+          <w:lang w:val="es-CO"/>
+        </w:rPr>
+        <w:t>Ricardo Antonio Cifuentes García</w:t>
+      </w:r>
+      <w:r>
+        <w:rPr>
+          <w:lang w:val="es-CO"/>
+        </w:rPr>
+        <w:tab/>
+        <w:t>Integrante</w:t>
+      </w:r>
+      <w:r>
+        <w:rPr>
+          <w:lang w:val="es-CO"/>
+        </w:rPr>
+        <w:tab/>
+        <w:t>10</w:t>
+      </w:r>
+      <w:r>
+        <w:rPr>
+          <w:lang w:val="es-CO"/>
+        </w:rPr>
+        <w:tab/>
+        <w:t>2012/5 - Actual</w:t>
+      </w:r>
+    </w:p>
+    <w:p>
+      <w:pPr>
+        <w:jc w:val="both"/>
+        <w:rPr>
+          <w:lang w:val="es-CO"/>
+        </w:rPr>
+      </w:pPr>
+      <w:r>
+        <w:rPr>
+          <w:lang w:val="es-CO"/>
+        </w:rPr>
+        <w:t xml:space="preserve">36.- </w:t>
+      </w:r>
+      <w:r>
+        <w:rPr>
+          <w:highlight w:val="yellow"/>
+          <w:lang w:val="es-CO"/>
+        </w:rPr>
+        <w:t>Hector Posso Valencia</w:t>
+      </w:r>
+      <w:r>
+        <w:rPr>
+          <w:lang w:val="es-CO"/>
+        </w:rPr>
+        <w:tab/>
+        <w:t>Integrante</w:t>
+      </w:r>
+      <w:r>
+        <w:rPr>
+          <w:lang w:val="es-CO"/>
+        </w:rPr>
+        <w:tab/>
+        <w:t>5</w:t>
+      </w:r>
+      <w:r>
+        <w:rPr>
+          <w:lang w:val="es-CO"/>
+        </w:rPr>
+        <w:tab/>
+        <w:t>2012/1 - Actual</w:t>
+      </w:r>
+    </w:p>
+    <w:p>
+      <w:pPr>
+        <w:jc w:val="both"/>
+        <w:rPr>
+          <w:lang w:val="es-CO"/>
+        </w:rPr>
+      </w:pPr>
+      <w:r>
+        <w:rPr>
+          <w:lang w:val="es-CO"/>
+        </w:rPr>
+        <w:t xml:space="preserve">24.- </w:t>
+      </w:r>
+      <w:r>
+        <w:rPr>
+          <w:highlight w:val="yellow"/>
+          <w:lang w:val="es-CO"/>
+        </w:rPr>
+        <w:t>Jairo Javier Jattin Balcázar</w:t>
+      </w:r>
+      <w:r>
+        <w:rPr>
+          <w:lang w:val="es-CO"/>
+        </w:rPr>
+        <w:tab/>
+        <w:t>Integrante</w:t>
+      </w:r>
+      <w:r>
+        <w:rPr>
+          <w:lang w:val="es-CO"/>
+        </w:rPr>
+        <w:tab/>
+        <w:t>6</w:t>
+      </w:r>
+      <w:r>
+        <w:rPr>
+          <w:lang w:val="es-CO"/>
+        </w:rPr>
+        <w:tab/>
+        <w:t>2016/10 - Actual</w:t>
+      </w:r>
+    </w:p>
+    <w:p>
+      <w:pPr>
+        <w:jc w:val="both"/>
+        <w:rPr>
+          <w:lang w:val="es-CO"/>
+        </w:rPr>
+      </w:pPr>
+      <w:r>
+        <w:rPr>
+          <w:lang w:val="es-CO"/>
+        </w:rPr>
+        <w:t xml:space="preserve">39.- </w:t>
+      </w:r>
+      <w:r>
+        <w:rPr>
+          <w:highlight w:val="yellow"/>
+          <w:lang w:val="es-CO"/>
+        </w:rPr>
+        <w:t>Jorge Edisson Ramírez Roa</w:t>
+      </w:r>
+      <w:r>
+        <w:rPr>
+          <w:lang w:val="es-CO"/>
+        </w:rPr>
+        <w:tab/>
+        <w:t>Integrante</w:t>
+      </w:r>
+      <w:r>
+        <w:rPr>
+          <w:lang w:val="es-CO"/>
+        </w:rPr>
+        <w:tab/>
+        <w:t>8</w:t>
+      </w:r>
+      <w:r>
+        <w:rPr>
+          <w:lang w:val="es-CO"/>
+        </w:rPr>
+        <w:tab/>
+        <w:t>2015/11 - Actual</w:t>
+      </w:r>
+    </w:p>
+    <w:p>
+      <w:pPr>
+        <w:jc w:val="both"/>
+        <w:rPr>
+          <w:lang w:val="es-CO"/>
+        </w:rPr>
+      </w:pPr>
+      <w:r>
+        <w:rPr>
+          <w:lang w:val="es-CO"/>
+        </w:rPr>
+        <w:t xml:space="preserve">20.- </w:t>
+      </w:r>
+      <w:r>
+        <w:rPr>
+          <w:highlight w:val="yellow"/>
+          <w:lang w:val="es-CO"/>
+        </w:rPr>
+        <w:t>Marí</w:t>
+      </w:r>
+      <w:r>
+        <w:rPr>
+          <w:highlight w:val="yellow"/>
+          <w:lang w:val="es-CO"/>
+        </w:rPr>
+        <w:t>a Fernanda Forero Medina</w:t>
+      </w:r>
+      <w:r>
+        <w:rPr>
+          <w:lang w:val="es-CO"/>
+        </w:rPr>
+        <w:tab/>
+        <w:t>Integrante</w:t>
+      </w:r>
+      <w:r>
+        <w:rPr>
+          <w:lang w:val="es-CO"/>
+        </w:rPr>
+        <w:tab/>
+        <w:t>8</w:t>
+      </w:r>
+      <w:r>
+        <w:rPr>
+          <w:lang w:val="es-CO"/>
+        </w:rPr>
+        <w:tab/>
+        <w:t>2012/2 - Actual</w:t>
+      </w:r>
+    </w:p>
+    <w:p>
+      <w:pPr>
+        <w:jc w:val="both"/>
+        <w:rPr>
+          <w:lang w:val="es-CO"/>
+        </w:rPr>
+      </w:pPr>
+      <w:r>
+        <w:rPr>
+          <w:lang w:val="es-CO"/>
+        </w:rPr>
+        <w:t xml:space="preserve">3.- </w:t>
+      </w:r>
+      <w:r>
+        <w:rPr>
+          <w:highlight w:val="yellow"/>
+          <w:lang w:val="es-CO"/>
+        </w:rPr>
+        <w:t>Camilo Acuña Porras</w:t>
+      </w:r>
+      <w:r>
+        <w:rPr>
+          <w:lang w:val="es-CO"/>
+        </w:rPr>
+        <w:tab/>
+        <w:t>Integrante</w:t>
+      </w:r>
+      <w:r>
+        <w:rPr>
+          <w:lang w:val="es-CO"/>
+        </w:rPr>
+        <w:tab/>
+        <w:t>8</w:t>
+      </w:r>
+      <w:r>
+        <w:rPr>
+          <w:lang w:val="es-CO"/>
+        </w:rPr>
+        <w:tab/>
+        <w:t>2012/7 - Actual</w:t>
+      </w:r>
+    </w:p>
+    <w:p>
+      <w:pPr>
+        <w:jc w:val="both"/>
+        <w:rPr>
+          <w:lang w:val="es-CO"/>
+        </w:rPr>
+      </w:pPr>
+      <w:r>
+        <w:rPr>
+          <w:lang w:val="es-CO"/>
+        </w:rPr>
+        <w:t xml:space="preserve">33.- </w:t>
+      </w:r>
+      <w:r>
+        <w:rPr>
+          <w:highlight w:val="yellow"/>
+          <w:lang w:val="es-CO"/>
+        </w:rPr>
+        <w:t>Edgar Gerardo Ordóñez Rubiano</w:t>
+      </w:r>
+      <w:r>
+        <w:rPr>
+          <w:lang w:val="es-CO"/>
+        </w:rPr>
+        <w:tab/>
+        <w:t>Integrante</w:t>
+      </w:r>
+      <w:r>
+        <w:rPr>
+          <w:lang w:val="es-CO"/>
+        </w:rPr>
+        <w:tab/>
+        <w:t>8</w:t>
+      </w:r>
+      <w:r>
+        <w:rPr>
+          <w:lang w:val="es-CO"/>
+        </w:rPr>
+        <w:tab/>
+        <w:t>2014/11 - Actual</w:t>
+      </w:r>
+    </w:p>
+    <w:p>
+      <w:pPr>
+        <w:jc w:val="both"/>
+        <w:rPr>
+          <w:lang w:val="es-CO"/>
+        </w:rPr>
+      </w:pPr>
+      <w:r>
+        <w:rPr>
+          <w:lang w:val="es-CO"/>
+        </w:rPr>
+        <w:t xml:space="preserve">23.- </w:t>
+      </w:r>
+      <w:r>
+        <w:rPr>
+          <w:highlight w:val="yellow"/>
+          <w:lang w:val="es-CO"/>
+        </w:rPr>
+        <w:t>Paola Hincapié Prieto</w:t>
+      </w:r>
+      <w:r>
+        <w:rPr>
+          <w:lang w:val="es-CO"/>
+        </w:rPr>
+        <w:tab/>
+        <w:t>Integrante</w:t>
+      </w:r>
+      <w:r>
+        <w:rPr>
+          <w:lang w:val="es-CO"/>
+        </w:rPr>
+        <w:tab/>
+        <w:t>5</w:t>
+      </w:r>
+      <w:r>
+        <w:rPr>
+          <w:lang w:val="es-CO"/>
+        </w:rPr>
+        <w:tab/>
+        <w:t>2015/9 - Actual</w:t>
+      </w:r>
+    </w:p>
+    <w:p>
+      <w:pPr>
+        <w:jc w:val="both"/>
+        <w:rPr>
+          <w:lang w:val="es-CO"/>
+        </w:rPr>
+      </w:pPr>
+      <w:r>
+        <w:rPr>
+          <w:lang w:val="es-CO"/>
+        </w:rPr>
+        <w:t xml:space="preserve">46.- </w:t>
+      </w:r>
+      <w:r>
+        <w:rPr>
+          <w:highlight w:val="yellow"/>
+          <w:lang w:val="es-CO"/>
+        </w:rPr>
+        <w:t>Juan Alexander Rojas Rivera</w:t>
+      </w:r>
+      <w:r>
+        <w:rPr>
+          <w:lang w:val="es-CO"/>
+        </w:rPr>
+        <w:tab/>
+        <w:t>Integrante</w:t>
+      </w:r>
+      <w:r>
+        <w:rPr>
+          <w:lang w:val="es-CO"/>
+        </w:rPr>
+        <w:tab/>
+        <w:t>5</w:t>
+      </w:r>
+      <w:r>
+        <w:rPr>
+          <w:lang w:val="es-CO"/>
+        </w:rPr>
+        <w:tab/>
+        <w:t>2015/6 - Actual</w:t>
+      </w:r>
+    </w:p>
+    <w:p>
+      <w:pPr>
+        <w:jc w:val="both"/>
+        <w:rPr>
+          <w:lang w:val="es-CO"/>
+        </w:rPr>
+      </w:pPr>
+      <w:r>
+        <w:rPr>
+          <w:highlight w:val="red"/>
+          <w:lang w:val="es-CO"/>
+        </w:rPr>
+        <w:t>47.- José Fabricio Rueda Becerra</w:t>
+      </w:r>
+      <w:r>
+        <w:rPr>
+          <w:highlight w:val="red"/>
+          <w:lang w:val="es-CO"/>
+        </w:rPr>
+        <w:tab/>
+        <w:t>Integrante</w:t>
+      </w:r>
+      <w:r>
+        <w:rPr>
+          <w:highlight w:val="red"/>
+          <w:lang w:val="es-CO"/>
+        </w:rPr>
+        <w:tab/>
+        <w:t>8</w:t>
+      </w:r>
+      <w:r>
+        <w:rPr>
+          <w:highlight w:val="red"/>
+          <w:lang w:val="es-CO"/>
+        </w:rPr>
+        <w:tab/>
+        <w:t>2015/5 - Actual</w:t>
+      </w:r>
       <w:bookmarkStart w:id="0" w:name="_GoBack"/>
       <w:bookmarkEnd w:id="0"/>
-      <w:r>
-        <w:rPr>
-          <w:lang w:val="es-CO"/>
-        </w:rPr>
-        <w:t>NECESITO SABER  SOBRE LA PAGINA WEB EN INTEGRANTES DEL GRUPO, COMO EL GRUPO INSIGHT  TIENE TANTOS INTEGRANTES A QUIENES SE VA A DEJAR EN LA PAGINA COMO TEAM Y EN QUE ORDEN, SOLO SE QUE JAVIER,  SIGNED Y CATALINA, FAVOR DECIR SI ALGUIEN MAS VA EN LOS INTEGRANTES DEL GRUPO Y EL ORDEN EXACTO.</w:t>
-      </w:r>
-    </w:p>
-    <w:p>
-      <w:pPr>
-        <w:jc w:val="both"/>
-        <w:rPr>
-          <w:lang w:val="es-CO"/>
-        </w:rPr>
-      </w:pPr>
-      <w:r>
-        <w:rPr>
-          <w:highlight w:val="red"/>
-          <w:lang w:val="es-CO"/>
-        </w:rPr>
-        <w:t>ROJO:</w:t>
-      </w:r>
-      <w:r>
-        <w:rPr>
-          <w:lang w:val="es-CO"/>
-        </w:rPr>
-        <w:t xml:space="preserve"> DESACTIVAR DEL GRUPLAC</w:t>
-      </w:r>
-    </w:p>
-    <w:p>
-      <w:pPr>
-        <w:jc w:val="both"/>
-        <w:rPr>
-          <w:lang w:val="es-CO"/>
-        </w:rPr>
-      </w:pPr>
-      <w:r>
-        <w:rPr>
-          <w:lang w:val="es-CO"/>
-        </w:rPr>
-        <w:t>1.- Javier Oswaldo Rodríguez Velásquez</w:t>
-      </w:r>
-      <w:r>
-        <w:rPr>
-          <w:lang w:val="es-CO"/>
-        </w:rPr>
-        <w:tab/>
-        <w:t>Integrante</w:t>
-      </w:r>
-      <w:r>
-        <w:rPr>
-          <w:lang w:val="es-CO"/>
-        </w:rPr>
-        <w:tab/>
-        <w:t>48</w:t>
-      </w:r>
-      <w:r>
-        <w:rPr>
-          <w:lang w:val="es-CO"/>
-        </w:rPr>
-        <w:tab/>
-        <w:t>2001/6 - Actual</w:t>
-      </w:r>
-    </w:p>
-    <w:p>
-      <w:pPr>
-        <w:jc w:val="both"/>
-        <w:rPr>
-          <w:lang w:val="es-CO"/>
-        </w:rPr>
-      </w:pPr>
-      <w:r>
-        <w:rPr>
-          <w:lang w:val="es-CO"/>
-        </w:rPr>
-        <w:t>2.- Signed Esperanza Prieto Bohórquez</w:t>
-      </w:r>
-      <w:r>
-        <w:rPr>
-          <w:lang w:val="es-CO"/>
-        </w:rPr>
-        <w:tab/>
-        <w:t>Integrante</w:t>
-      </w:r>
-      <w:r>
-        <w:rPr>
-          <w:lang w:val="es-CO"/>
-        </w:rPr>
-        <w:tab/>
-        <w:t>48</w:t>
-      </w:r>
-      <w:r>
-        <w:rPr>
-          <w:lang w:val="es-CO"/>
-        </w:rPr>
-        <w:tab/>
-        <w:t>2003/1 - Actual</w:t>
-      </w:r>
-    </w:p>
-    <w:p>
-      <w:pPr>
-        <w:jc w:val="both"/>
-        <w:rPr>
-          <w:lang w:val="es-CO"/>
-        </w:rPr>
-      </w:pPr>
-      <w:r>
-        <w:rPr>
-          <w:lang w:val="es-CO"/>
-        </w:rPr>
-        <w:t>16.- Sandra Catalina Correa Herrera</w:t>
-      </w:r>
-      <w:r>
-        <w:rPr>
-          <w:lang w:val="es-CO"/>
-        </w:rPr>
-        <w:tab/>
-        <w:t>Integrante</w:t>
-      </w:r>
-      <w:r>
-        <w:rPr>
-          <w:lang w:val="es-CO"/>
-        </w:rPr>
-        <w:tab/>
-        <w:t>48</w:t>
-      </w:r>
-      <w:r>
-        <w:rPr>
-          <w:lang w:val="es-CO"/>
-        </w:rPr>
-        <w:tab/>
-        <w:t>2001/6 - Actual</w:t>
-      </w:r>
-    </w:p>
-    <w:p>
-      <w:pPr>
-        <w:jc w:val="both"/>
-        <w:rPr>
-          <w:lang w:val="es-CO"/>
-        </w:rPr>
-      </w:pPr>
-      <w:r>
-        <w:rPr>
-          <w:lang w:val="es-CO"/>
-        </w:rPr>
-        <w:t>50.- María Yolanda Soracipa Muñoz</w:t>
-      </w:r>
-      <w:r>
-        <w:rPr>
-          <w:lang w:val="es-CO"/>
-        </w:rPr>
-        <w:tab/>
-        <w:t>Integrante</w:t>
-      </w:r>
-      <w:r>
-        <w:rPr>
-          <w:lang w:val="es-CO"/>
-        </w:rPr>
-        <w:tab/>
-        <w:t>48</w:t>
-      </w:r>
-      <w:r>
-        <w:rPr>
-          <w:lang w:val="es-CO"/>
-        </w:rPr>
-        <w:tab/>
-        <w:t>2013/11 - Actual</w:t>
-      </w:r>
-    </w:p>
-    <w:p>
-      <w:pPr>
-        <w:jc w:val="both"/>
-        <w:rPr>
-          <w:lang w:val="es-CO"/>
-        </w:rPr>
-      </w:pPr>
-      <w:r>
-        <w:rPr>
-          <w:lang w:val="es-CO"/>
-        </w:rPr>
-        <w:t>19.- German Forero Bulla</w:t>
-      </w:r>
-      <w:r>
-        <w:rPr>
-          <w:lang w:val="es-CO"/>
-        </w:rPr>
-        <w:tab/>
-        <w:t>Integrante</w:t>
-      </w:r>
-      <w:r>
-        <w:rPr>
-          <w:lang w:val="es-CO"/>
-        </w:rPr>
-        <w:tab/>
-        <w:t>5</w:t>
-      </w:r>
-      <w:r>
-        <w:rPr>
-          <w:lang w:val="es-CO"/>
-        </w:rPr>
-        <w:tab/>
-        <w:t>2010/8 - Actual</w:t>
-      </w:r>
-    </w:p>
-    <w:p>
-      <w:pPr>
-        <w:jc w:val="both"/>
-        <w:rPr>
-          <w:lang w:val="es-CO"/>
-        </w:rPr>
-      </w:pPr>
-      <w:r>
-        <w:rPr>
-          <w:lang w:val="es-CO"/>
-        </w:rPr>
-        <w:t>6.- Jairo Bautista Mesa</w:t>
-      </w:r>
-      <w:r>
-        <w:rPr>
-          <w:lang w:val="es-CO"/>
-        </w:rPr>
-        <w:tab/>
-        <w:t>Integrante</w:t>
-      </w:r>
-      <w:r>
-        <w:rPr>
-          <w:lang w:val="es-CO"/>
-        </w:rPr>
-        <w:tab/>
-        <w:t>10</w:t>
-      </w:r>
-      <w:r>
-        <w:rPr>
-          <w:lang w:val="es-CO"/>
-        </w:rPr>
-        <w:tab/>
-        <w:t>2014/2 - Actual</w:t>
-      </w:r>
-    </w:p>
-    <w:p>
-      <w:pPr>
-        <w:jc w:val="both"/>
-        <w:rPr>
-          <w:lang w:val="es-CO"/>
-        </w:rPr>
-      </w:pPr>
-      <w:r>
-        <w:rPr>
-          <w:lang w:val="es-CO"/>
-        </w:rPr>
-        <w:t>28.- Sandra Magaly Medina Araujo</w:t>
-      </w:r>
-      <w:r>
-        <w:rPr>
-          <w:lang w:val="es-CO"/>
-        </w:rPr>
-        <w:tab/>
-        <w:t>Integrante</w:t>
-      </w:r>
-      <w:r>
-        <w:rPr>
-          <w:lang w:val="es-CO"/>
-        </w:rPr>
-        <w:tab/>
-        <w:t>5</w:t>
-      </w:r>
-      <w:r>
-        <w:rPr>
-          <w:lang w:val="es-CO"/>
-        </w:rPr>
-        <w:tab/>
-        <w:t>2014/5 - Actual</w:t>
-      </w:r>
-    </w:p>
-    <w:p>
-      <w:pPr>
-        <w:jc w:val="both"/>
-        <w:rPr>
-          <w:lang w:val="es-CO"/>
-        </w:rPr>
-      </w:pPr>
-      <w:r>
-        <w:rPr>
-          <w:lang w:val="es-CO"/>
-        </w:rPr>
-        <w:t>29.- Fernan Del Cristo Mendoza Beltran</w:t>
-      </w:r>
-      <w:r>
-        <w:rPr>
-          <w:lang w:val="es-CO"/>
-        </w:rPr>
-        <w:tab/>
-        <w:t>Integrante</w:t>
-      </w:r>
-      <w:r>
-        <w:rPr>
-          <w:lang w:val="es-CO"/>
-        </w:rPr>
-        <w:tab/>
-        <w:t>5</w:t>
-      </w:r>
-      <w:r>
-        <w:rPr>
-          <w:lang w:val="es-CO"/>
-        </w:rPr>
-        <w:tab/>
-        <w:t>2013/7 - Actual</w:t>
-      </w:r>
-    </w:p>
-    <w:p>
-      <w:pPr>
-        <w:jc w:val="both"/>
-        <w:rPr>
-          <w:lang w:val="es-CO"/>
-        </w:rPr>
-      </w:pPr>
-      <w:r>
-        <w:rPr>
-          <w:highlight w:val="magenta"/>
-          <w:lang w:val="es-CO"/>
-        </w:rPr>
-        <w:t>METER A CATA H, DANIEL Y MAFE</w:t>
-      </w:r>
-    </w:p>
-    <w:p>
-      <w:pPr>
-        <w:jc w:val="both"/>
-        <w:rPr>
-          <w:lang w:val="es-CO"/>
-        </w:rPr>
-      </w:pPr>
-      <w:r>
-        <w:rPr>
-          <w:lang w:val="es-CO"/>
-        </w:rPr>
-        <w:t>22.- Esmeralda Guzmán De La Rosa</w:t>
-      </w:r>
-      <w:r>
-        <w:rPr>
-          <w:lang w:val="es-CO"/>
-        </w:rPr>
-        <w:tab/>
-        <w:t>Integrante</w:t>
-      </w:r>
-      <w:r>
-        <w:rPr>
-          <w:lang w:val="es-CO"/>
-        </w:rPr>
-        <w:tab/>
-        <w:t>48</w:t>
-      </w:r>
-      <w:r>
-        <w:rPr>
-          <w:lang w:val="es-CO"/>
-        </w:rPr>
-        <w:tab/>
-        <w:t>2016/7 - Actual</w:t>
-      </w:r>
-    </w:p>
-    <w:p>
-      <w:pPr>
-        <w:jc w:val="both"/>
-        <w:rPr>
-          <w:lang w:val="es-CO"/>
-        </w:rPr>
-      </w:pPr>
-      <w:r>
-        <w:rPr>
-          <w:lang w:val="es-CO"/>
-        </w:rPr>
-        <w:t>26.- Fredy López Garc</w:t>
-      </w:r>
-      <w:r>
-        <w:rPr>
-          <w:lang w:val="es-CO"/>
-        </w:rPr>
-        <w:t>I</w:t>
-      </w:r>
-      <w:r>
-        <w:rPr>
-          <w:lang w:val="es-CO"/>
-        </w:rPr>
-        <w:t>a</w:t>
-      </w:r>
-      <w:r>
-        <w:rPr>
-          <w:lang w:val="es-CO"/>
-        </w:rPr>
-        <w:t xml:space="preserve"> </w:t>
-      </w:r>
-      <w:r>
-        <w:rPr>
-          <w:lang w:val="es-CO"/>
-        </w:rPr>
-        <w:tab/>
-        <w:t>Integrante</w:t>
-      </w:r>
-      <w:r>
-        <w:rPr>
-          <w:lang w:val="es-CO"/>
-        </w:rPr>
-        <w:tab/>
-      </w:r>
-      <w:r>
-        <w:rPr>
-          <w:lang w:val="es-CO"/>
-        </w:rPr>
-        <w:tab/>
-        <w:t>2010/4 - Actual</w:t>
-      </w:r>
-    </w:p>
-    <w:p>
-      <w:pPr>
-        <w:jc w:val="both"/>
-        <w:rPr>
-          <w:lang w:val="es-CO"/>
-        </w:rPr>
-      </w:pPr>
-      <w:r>
-        <w:rPr>
-          <w:lang w:val="es-CO"/>
-        </w:rPr>
-        <w:t>12.- Diana Margarita Cardona Velasquez</w:t>
-      </w:r>
-      <w:r>
-        <w:rPr>
-          <w:lang w:val="es-CO"/>
-        </w:rPr>
-        <w:tab/>
-        <w:t>Integrante</w:t>
-      </w:r>
-      <w:r>
-        <w:rPr>
-          <w:lang w:val="es-CO"/>
-        </w:rPr>
-        <w:tab/>
-        <w:t>10</w:t>
-      </w:r>
-      <w:r>
-        <w:rPr>
-          <w:lang w:val="es-CO"/>
-        </w:rPr>
-        <w:tab/>
-        <w:t>2011/2 - Actual</w:t>
-      </w:r>
-    </w:p>
-    <w:p>
-      <w:pPr>
-        <w:jc w:val="both"/>
-        <w:rPr>
-          <w:lang w:val="es-CO"/>
-        </w:rPr>
-      </w:pPr>
-      <w:r>
-        <w:rPr>
-          <w:lang w:val="es-CO"/>
-        </w:rPr>
-        <w:t>43.- Ligia Victoria Rodríguez Torrado</w:t>
-      </w:r>
-      <w:r>
-        <w:rPr>
-          <w:lang w:val="es-CO"/>
-        </w:rPr>
-        <w:tab/>
-        <w:t>Integrante</w:t>
-      </w:r>
-      <w:r>
-        <w:rPr>
-          <w:lang w:val="es-CO"/>
-        </w:rPr>
-        <w:tab/>
-        <w:t>10</w:t>
-      </w:r>
-      <w:r>
-        <w:rPr>
-          <w:lang w:val="es-CO"/>
-        </w:rPr>
-        <w:tab/>
-        <w:t>2013/2 - Actual</w:t>
-      </w:r>
-    </w:p>
-    <w:p>
-      <w:pPr>
-        <w:jc w:val="both"/>
-        <w:rPr>
-          <w:lang w:val="es-CO"/>
-        </w:rPr>
-      </w:pPr>
-      <w:r>
-        <w:rPr>
-          <w:lang w:val="es-CO"/>
-        </w:rPr>
-        <w:t>37.- Ingrid Lorena Prieto Bohorquez</w:t>
-      </w:r>
-      <w:r>
-        <w:rPr>
-          <w:lang w:val="es-CO"/>
-        </w:rPr>
-        <w:tab/>
-        <w:t>Integrante</w:t>
-      </w:r>
-      <w:r>
-        <w:rPr>
-          <w:lang w:val="es-CO"/>
-        </w:rPr>
-        <w:tab/>
-        <w:t>48</w:t>
-      </w:r>
-      <w:r>
-        <w:rPr>
-          <w:lang w:val="es-CO"/>
-        </w:rPr>
-        <w:tab/>
-        <w:t>2010/4 - Actual</w:t>
-      </w:r>
-    </w:p>
-    <w:p>
-      <w:pPr>
-        <w:jc w:val="both"/>
-        <w:rPr>
-          <w:lang w:val="es-CO"/>
-        </w:rPr>
-      </w:pPr>
-      <w:r>
-        <w:rPr>
-          <w:lang w:val="es-CO"/>
-        </w:rPr>
-        <w:t>15.- Ricardo Antonio Cifuentes García</w:t>
-      </w:r>
-      <w:r>
-        <w:rPr>
-          <w:lang w:val="es-CO"/>
-        </w:rPr>
-        <w:tab/>
-        <w:t>Integrante</w:t>
-      </w:r>
-      <w:r>
-        <w:rPr>
-          <w:lang w:val="es-CO"/>
-        </w:rPr>
-        <w:tab/>
-        <w:t>10</w:t>
-      </w:r>
-      <w:r>
-        <w:rPr>
-          <w:lang w:val="es-CO"/>
-        </w:rPr>
-        <w:tab/>
-        <w:t>2012/5 - Actual</w:t>
-      </w:r>
-    </w:p>
-    <w:p>
-      <w:pPr>
-        <w:jc w:val="both"/>
-        <w:rPr>
-          <w:lang w:val="es-CO"/>
-        </w:rPr>
-      </w:pPr>
-      <w:r>
-        <w:rPr>
-          <w:lang w:val="es-CO"/>
-        </w:rPr>
-        <w:t>36.- Hector Posso Valencia</w:t>
-      </w:r>
-      <w:r>
-        <w:rPr>
-          <w:lang w:val="es-CO"/>
-        </w:rPr>
-        <w:tab/>
-        <w:t>Integrante</w:t>
-      </w:r>
-      <w:r>
-        <w:rPr>
-          <w:lang w:val="es-CO"/>
-        </w:rPr>
-        <w:tab/>
-        <w:t>5</w:t>
-      </w:r>
-      <w:r>
-        <w:rPr>
-          <w:lang w:val="es-CO"/>
-        </w:rPr>
-        <w:tab/>
-        <w:t>2012/1 - Actual</w:t>
-      </w:r>
-    </w:p>
-    <w:p>
-      <w:pPr>
-        <w:jc w:val="both"/>
-        <w:rPr>
-          <w:lang w:val="es-CO"/>
-        </w:rPr>
-      </w:pPr>
-      <w:r>
-        <w:rPr>
-          <w:lang w:val="es-CO"/>
-        </w:rPr>
-        <w:t>24.- Jairo Javier Jattin Balcázar</w:t>
-      </w:r>
-      <w:r>
-        <w:rPr>
-          <w:lang w:val="es-CO"/>
-        </w:rPr>
-        <w:tab/>
-        <w:t>Integrante</w:t>
-      </w:r>
-      <w:r>
-        <w:rPr>
-          <w:lang w:val="es-CO"/>
-        </w:rPr>
-        <w:tab/>
-        <w:t>6</w:t>
-      </w:r>
-      <w:r>
-        <w:rPr>
-          <w:lang w:val="es-CO"/>
-        </w:rPr>
-        <w:tab/>
-        <w:t>2016/10 - Actual</w:t>
-      </w:r>
-    </w:p>
-    <w:p>
-      <w:pPr>
-        <w:jc w:val="both"/>
-        <w:rPr>
-          <w:lang w:val="es-CO"/>
-        </w:rPr>
-      </w:pPr>
-      <w:r>
-        <w:rPr>
-          <w:lang w:val="es-CO"/>
-        </w:rPr>
-        <w:t>39.- Jorge Edisson Ramírez Roa</w:t>
-      </w:r>
-      <w:r>
-        <w:rPr>
-          <w:lang w:val="es-CO"/>
-        </w:rPr>
-        <w:tab/>
-        <w:t>Integrante</w:t>
-      </w:r>
-      <w:r>
-        <w:rPr>
-          <w:lang w:val="es-CO"/>
-        </w:rPr>
-        <w:tab/>
-        <w:t>8</w:t>
-      </w:r>
-      <w:r>
-        <w:rPr>
-          <w:lang w:val="es-CO"/>
-        </w:rPr>
-        <w:tab/>
-        <w:t>2015/11 - Actual</w:t>
-      </w:r>
-    </w:p>
-    <w:p>
-      <w:pPr>
-        <w:jc w:val="both"/>
-        <w:rPr>
-          <w:lang w:val="es-CO"/>
-        </w:rPr>
-      </w:pPr>
-      <w:r>
-        <w:rPr>
-          <w:lang w:val="es-CO"/>
-        </w:rPr>
-        <w:t>20.- Maria Fernanda Forero Medina</w:t>
-      </w:r>
-      <w:r>
-        <w:rPr>
-          <w:lang w:val="es-CO"/>
-        </w:rPr>
-        <w:tab/>
-        <w:t>Integrante</w:t>
-      </w:r>
-      <w:r>
-        <w:rPr>
-          <w:lang w:val="es-CO"/>
-        </w:rPr>
-        <w:tab/>
-        <w:t>8</w:t>
-      </w:r>
-      <w:r>
-        <w:rPr>
-          <w:lang w:val="es-CO"/>
-        </w:rPr>
-        <w:tab/>
-        <w:t>2012/2 - Actual</w:t>
-      </w:r>
-    </w:p>
-    <w:p>
-      <w:pPr>
-        <w:jc w:val="both"/>
-        <w:rPr>
-          <w:lang w:val="es-CO"/>
-        </w:rPr>
-      </w:pPr>
-      <w:r>
-        <w:rPr>
-          <w:lang w:val="es-CO"/>
-        </w:rPr>
-        <w:t>3.- Camilo Acuña Porras</w:t>
-      </w:r>
-      <w:r>
-        <w:rPr>
-          <w:lang w:val="es-CO"/>
-        </w:rPr>
-        <w:tab/>
-        <w:t>Integrante</w:t>
-      </w:r>
-      <w:r>
-        <w:rPr>
-          <w:lang w:val="es-CO"/>
-        </w:rPr>
-        <w:tab/>
-        <w:t>8</w:t>
-      </w:r>
-      <w:r>
-        <w:rPr>
-          <w:lang w:val="es-CO"/>
-        </w:rPr>
-        <w:tab/>
-        <w:t>2012/7 - Actual</w:t>
-      </w:r>
-    </w:p>
-    <w:p>
-      <w:pPr>
-        <w:jc w:val="both"/>
-        <w:rPr>
-          <w:lang w:val="es-CO"/>
-        </w:rPr>
-      </w:pPr>
-      <w:r>
-        <w:rPr>
-          <w:lang w:val="es-CO"/>
-        </w:rPr>
-        <w:t>33.- Edgar Gerardo Ordóñez Rubiano</w:t>
-      </w:r>
-      <w:r>
-        <w:rPr>
-          <w:lang w:val="es-CO"/>
-        </w:rPr>
-        <w:tab/>
-        <w:t>Integrante</w:t>
-      </w:r>
-      <w:r>
-        <w:rPr>
-          <w:lang w:val="es-CO"/>
-        </w:rPr>
-        <w:tab/>
-        <w:t>8</w:t>
-      </w:r>
-      <w:r>
-        <w:rPr>
-          <w:lang w:val="es-CO"/>
-        </w:rPr>
-        <w:tab/>
-        <w:t>2014/11 - Actual</w:t>
-      </w:r>
-    </w:p>
-    <w:p>
-      <w:pPr>
-        <w:jc w:val="both"/>
-        <w:rPr>
-          <w:lang w:val="es-CO"/>
-        </w:rPr>
-      </w:pPr>
-      <w:r>
-        <w:rPr>
-          <w:lang w:val="es-CO"/>
-        </w:rPr>
-        <w:t>23.- Paola Hincapié Prieto</w:t>
-      </w:r>
-      <w:r>
-        <w:rPr>
-          <w:lang w:val="es-CO"/>
-        </w:rPr>
-        <w:tab/>
-        <w:t>Integrante</w:t>
-      </w:r>
-      <w:r>
-        <w:rPr>
-          <w:lang w:val="es-CO"/>
-        </w:rPr>
-        <w:tab/>
-        <w:t>5</w:t>
-      </w:r>
-      <w:r>
-        <w:rPr>
-          <w:lang w:val="es-CO"/>
-        </w:rPr>
-        <w:tab/>
-        <w:t>2015/9 - Actual</w:t>
-      </w:r>
-    </w:p>
-    <w:p>
-      <w:pPr>
-        <w:jc w:val="both"/>
-        <w:rPr>
-          <w:lang w:val="es-CO"/>
-        </w:rPr>
-      </w:pPr>
-      <w:r>
-        <w:rPr>
-          <w:lang w:val="es-CO"/>
-        </w:rPr>
-        <w:t>46.- Juan Alexander Rojas Rivera</w:t>
-      </w:r>
-      <w:r>
-        <w:rPr>
-          <w:lang w:val="es-CO"/>
-        </w:rPr>
-        <w:tab/>
-        <w:t>Integrante</w:t>
-      </w:r>
-      <w:r>
-        <w:rPr>
-          <w:lang w:val="es-CO"/>
-        </w:rPr>
-        <w:tab/>
-        <w:t>5</w:t>
-      </w:r>
-      <w:r>
-        <w:rPr>
-          <w:lang w:val="es-CO"/>
-        </w:rPr>
-        <w:tab/>
-        <w:t>2015/6 - Actual</w:t>
-      </w:r>
-    </w:p>
-    <w:p>
-      <w:pPr>
-        <w:jc w:val="both"/>
-        <w:rPr>
-          <w:lang w:val="es-CO"/>
-        </w:rPr>
-      </w:pPr>
-      <w:r>
-        <w:rPr>
-          <w:highlight w:val="red"/>
-          <w:lang w:val="es-CO"/>
-        </w:rPr>
-        <w:t>47.- José Fabricio Rueda Becerra</w:t>
-      </w:r>
-      <w:r>
-        <w:rPr>
-          <w:highlight w:val="red"/>
-          <w:lang w:val="es-CO"/>
-        </w:rPr>
-        <w:tab/>
-        <w:t>Integrante</w:t>
-      </w:r>
-      <w:r>
-        <w:rPr>
-          <w:highlight w:val="red"/>
-          <w:lang w:val="es-CO"/>
-        </w:rPr>
-        <w:tab/>
-        <w:t>8</w:t>
-      </w:r>
-      <w:r>
-        <w:rPr>
-          <w:highlight w:val="red"/>
-          <w:lang w:val="es-CO"/>
-        </w:rPr>
-        <w:tab/>
-        <w:t>2015/5 - Actual</w:t>
-      </w:r>
     </w:p>
     <w:p>
       <w:pPr>
@@ -1439,7 +1609,7 @@
 </file>
 
 <file path=word/endnotes.xml><?xml version="1.0" encoding="utf-8"?>
-<w:endnotes xmlns:wpc="http://schemas.microsoft.com/office/word/2010/wordprocessingCanvas" xmlns:cx="http://schemas.microsoft.com/office/drawing/2014/chartex" xmlns:cx1="http://schemas.microsoft.com/office/drawing/2015/9/8/chartex" xmlns:cx2="http://schemas.microsoft.com/office/drawing/2015/10/21/chartex" xmlns:cx3="http://schemas.microsoft.com/office/drawing/2016/5/9/chartex" xmlns:cx4="http://schemas.microsoft.com/office/drawing/2016/5/10/chartex" xmlns:cx5="http://schemas.microsoft.com/office/drawing/2016/5/11/chartex" xmlns:mc="http://schemas.openxmlformats.org/markup-compatibility/2006" xmlns:o="urn:schemas-microsoft-com:office:office" xmlns:r="http://schemas.openxmlformats.org/officeDocument/2006/relationships" xmlns:m="http://schemas.openxmlformats.org/officeDocument/2006/math" xmlns:v="urn:schemas-microsoft-com:vml" xmlns:wp14="http://schemas.microsoft.com/office/word/2010/wordprocessingDrawing" xmlns:wp="http://schemas.openxmlformats.org/drawingml/2006/wordprocessingDrawing" xmlns:w10="urn:schemas-microsoft-com:office:word" xmlns:w="http://schemas.openxmlformats.org/wordprocessingml/2006/main" xmlns:w14="http://schemas.microsoft.com/office/word/2010/wordml" xmlns:w15="http://schemas.microsoft.com/office/word/2012/wordml" xmlns:w16se="http://schemas.microsoft.com/office/word/2015/wordml/symex" xmlns:wpg="http://schemas.microsoft.com/office/word/2010/wordprocessingGroup" xmlns:wpi="http://schemas.microsoft.com/office/word/2010/wordprocessingInk" xmlns:wne="http://schemas.microsoft.com/office/word/2006/wordml" xmlns:wps="http://schemas.microsoft.com/office/word/2010/wordprocessingShape" mc:Ignorable="w14 w15 w16se wp14">
+<w:endnotes xmlns:wpc="http://schemas.microsoft.com/office/word/2010/wordprocessingCanvas" xmlns:mc="http://schemas.openxmlformats.org/markup-compatibility/2006" xmlns:o="urn:schemas-microsoft-com:office:office" xmlns:r="http://schemas.openxmlformats.org/officeDocument/2006/relationships" xmlns:m="http://schemas.openxmlformats.org/officeDocument/2006/math" xmlns:v="urn:schemas-microsoft-com:vml" xmlns:wp14="http://schemas.microsoft.com/office/word/2010/wordprocessingDrawing" xmlns:wp="http://schemas.openxmlformats.org/drawingml/2006/wordprocessingDrawing" xmlns:w10="urn:schemas-microsoft-com:office:word" xmlns:w="http://schemas.openxmlformats.org/wordprocessingml/2006/main" xmlns:w14="http://schemas.microsoft.com/office/word/2010/wordml" xmlns:w15="http://schemas.microsoft.com/office/word/2012/wordml" xmlns:wpg="http://schemas.microsoft.com/office/word/2010/wordprocessingGroup" xmlns:wpi="http://schemas.microsoft.com/office/word/2010/wordprocessingInk" xmlns:wne="http://schemas.microsoft.com/office/word/2006/wordml" xmlns:wps="http://schemas.microsoft.com/office/word/2010/wordprocessingShape" mc:Ignorable="w14 w15 wp14">
   <w:endnote w:type="separator" w:id="-1">
     <w:p>
       <w:pPr>
@@ -1464,7 +1634,7 @@
 </file>
 
 <file path=word/footnotes.xml><?xml version="1.0" encoding="utf-8"?>
-<w:footnotes xmlns:wpc="http://schemas.microsoft.com/office/word/2010/wordprocessingCanvas" xmlns:cx="http://schemas.microsoft.com/office/drawing/2014/chartex" xmlns:cx1="http://schemas.microsoft.com/office/drawing/2015/9/8/chartex" xmlns:cx2="http://schemas.microsoft.com/office/drawing/2015/10/21/chartex" xmlns:cx3="http://schemas.microsoft.com/office/drawing/2016/5/9/chartex" xmlns:cx4="http://schemas.microsoft.com/office/drawing/2016/5/10/chartex" xmlns:cx5="http://schemas.microsoft.com/office/drawing/2016/5/11/chartex" xmlns:mc="http://schemas.openxmlformats.org/markup-compatibility/2006" xmlns:o="urn:schemas-microsoft-com:office:office" xmlns:r="http://schemas.openxmlformats.org/officeDocument/2006/relationships" xmlns:m="http://schemas.openxmlformats.org/officeDocument/2006/math" xmlns:v="urn:schemas-microsoft-com:vml" xmlns:wp14="http://schemas.microsoft.com/office/word/2010/wordprocessingDrawing" xmlns:wp="http://schemas.openxmlformats.org/drawingml/2006/wordprocessingDrawing" xmlns:w10="urn:schemas-microsoft-com:office:word" xmlns:w="http://schemas.openxmlformats.org/wordprocessingml/2006/main" xmlns:w14="http://schemas.microsoft.com/office/word/2010/wordml" xmlns:w15="http://schemas.microsoft.com/office/word/2012/wordml" xmlns:w16se="http://schemas.microsoft.com/office/word/2015/wordml/symex" xmlns:wpg="http://schemas.microsoft.com/office/word/2010/wordprocessingGroup" xmlns:wpi="http://schemas.microsoft.com/office/word/2010/wordprocessingInk" xmlns:wne="http://schemas.microsoft.com/office/word/2006/wordml" xmlns:wps="http://schemas.microsoft.com/office/word/2010/wordprocessingShape" mc:Ignorable="w14 w15 w16se wp14">
+<w:footnotes xmlns:wpc="http://schemas.microsoft.com/office/word/2010/wordprocessingCanvas" xmlns:mc="http://schemas.openxmlformats.org/markup-compatibility/2006" xmlns:o="urn:schemas-microsoft-com:office:office" xmlns:r="http://schemas.openxmlformats.org/officeDocument/2006/relationships" xmlns:m="http://schemas.openxmlformats.org/officeDocument/2006/math" xmlns:v="urn:schemas-microsoft-com:vml" xmlns:wp14="http://schemas.microsoft.com/office/word/2010/wordprocessingDrawing" xmlns:wp="http://schemas.openxmlformats.org/drawingml/2006/wordprocessingDrawing" xmlns:w10="urn:schemas-microsoft-com:office:word" xmlns:w="http://schemas.openxmlformats.org/wordprocessingml/2006/main" xmlns:w14="http://schemas.microsoft.com/office/word/2010/wordml" xmlns:w15="http://schemas.microsoft.com/office/word/2012/wordml" xmlns:wpg="http://schemas.microsoft.com/office/word/2010/wordprocessingGroup" xmlns:wpi="http://schemas.microsoft.com/office/word/2010/wordprocessingInk" xmlns:wne="http://schemas.microsoft.com/office/word/2006/wordml" xmlns:wps="http://schemas.microsoft.com/office/word/2010/wordprocessingShape" mc:Ignorable="w14 w15 wp14">
   <w:footnote w:type="separator" w:id="-1">
     <w:p>
       <w:pPr>
@@ -1489,8 +1659,8 @@
 </file>
 
 <file path=word/numbering.xml><?xml version="1.0" encoding="utf-8"?>
-<w:numbering xmlns:wpc="http://schemas.microsoft.com/office/word/2010/wordprocessingCanvas" xmlns:cx="http://schemas.microsoft.com/office/drawing/2014/chartex" xmlns:cx1="http://schemas.microsoft.com/office/drawing/2015/9/8/chartex" xmlns:cx2="http://schemas.microsoft.com/office/drawing/2015/10/21/chartex" xmlns:cx3="http://schemas.microsoft.com/office/drawing/2016/5/9/chartex" xmlns:cx4="http://schemas.microsoft.com/office/drawing/2016/5/10/chartex" xmlns:cx5="http://schemas.microsoft.com/office/drawing/2016/5/11/chartex" xmlns:mc="http://schemas.openxmlformats.org/markup-compatibility/2006" xmlns:o="urn:schemas-microsoft-com:office:office" xmlns:r="http://schemas.openxmlformats.org/officeDocument/2006/relationships" xmlns:m="http://schemas.openxmlformats.org/officeDocument/2006/math" xmlns:v="urn:schemas-microsoft-com:vml" xmlns:wp14="http://schemas.microsoft.com/office/word/2010/wordprocessingDrawing" xmlns:wp="http://schemas.openxmlformats.org/drawingml/2006/wordprocessingDrawing" xmlns:w10="urn:schemas-microsoft-com:office:word" xmlns:w="http://schemas.openxmlformats.org/wordprocessingml/2006/main" xmlns:w14="http://schemas.microsoft.com/office/word/2010/wordml" xmlns:w15="http://schemas.microsoft.com/office/word/2012/wordml" xmlns:w16se="http://schemas.microsoft.com/office/word/2015/wordml/symex" xmlns:wpg="http://schemas.microsoft.com/office/word/2010/wordprocessingGroup" xmlns:wpi="http://schemas.microsoft.com/office/word/2010/wordprocessingInk" xmlns:wne="http://schemas.microsoft.com/office/word/2006/wordml" xmlns:wps="http://schemas.microsoft.com/office/word/2010/wordprocessingShape" mc:Ignorable="w14 w15 w16se wp14">
-  <w:abstractNum w:abstractNumId="0" w15:restartNumberingAfterBreak="0">
+<w:numbering xmlns:wpc="http://schemas.microsoft.com/office/word/2010/wordprocessingCanvas" xmlns:mc="http://schemas.openxmlformats.org/markup-compatibility/2006" xmlns:o="urn:schemas-microsoft-com:office:office" xmlns:r="http://schemas.openxmlformats.org/officeDocument/2006/relationships" xmlns:m="http://schemas.openxmlformats.org/officeDocument/2006/math" xmlns:v="urn:schemas-microsoft-com:vml" xmlns:wp14="http://schemas.microsoft.com/office/word/2010/wordprocessingDrawing" xmlns:wp="http://schemas.openxmlformats.org/drawingml/2006/wordprocessingDrawing" xmlns:w10="urn:schemas-microsoft-com:office:word" xmlns:w="http://schemas.openxmlformats.org/wordprocessingml/2006/main" xmlns:w14="http://schemas.microsoft.com/office/word/2010/wordml" xmlns:w15="http://schemas.microsoft.com/office/word/2012/wordml" xmlns:wpg="http://schemas.microsoft.com/office/word/2010/wordprocessingGroup" xmlns:wpi="http://schemas.microsoft.com/office/word/2010/wordprocessingInk" xmlns:wne="http://schemas.microsoft.com/office/word/2006/wordml" xmlns:wps="http://schemas.microsoft.com/office/word/2010/wordprocessingShape" mc:Ignorable="w14 w15 wp14">
+  <w:abstractNum w:abstractNumId="0">
     <w:nsid w:val="71AD377A"/>
     <w:multiLevelType w:val="hybridMultilevel"/>
     <w:tmpl w:val="647C64CC"/>
@@ -1586,7 +1756,7 @@
 </file>
 
 <file path=word/styles.xml><?xml version="1.0" encoding="utf-8"?>
-<w:styles xmlns:mc="http://schemas.openxmlformats.org/markup-compatibility/2006" xmlns:r="http://schemas.openxmlformats.org/officeDocument/2006/relationships" xmlns:w="http://schemas.openxmlformats.org/wordprocessingml/2006/main" xmlns:w14="http://schemas.microsoft.com/office/word/2010/wordml" xmlns:w15="http://schemas.microsoft.com/office/word/2012/wordml" xmlns:w16se="http://schemas.microsoft.com/office/word/2015/wordml/symex" mc:Ignorable="w14 w15 w16se">
+<w:styles xmlns:mc="http://schemas.openxmlformats.org/markup-compatibility/2006" xmlns:r="http://schemas.openxmlformats.org/officeDocument/2006/relationships" xmlns:w="http://schemas.openxmlformats.org/wordprocessingml/2006/main" xmlns:w14="http://schemas.microsoft.com/office/word/2010/wordml" xmlns:w15="http://schemas.microsoft.com/office/word/2012/wordml" mc:Ignorable="w14 w15">
   <w:docDefaults>
     <w:rPrDefault>
       <w:rPr>
@@ -1602,7 +1772,7 @@
       </w:pPr>
     </w:pPrDefault>
   </w:docDefaults>
-  <w:latentStyles w:defLockedState="0" w:defUIPriority="99" w:defSemiHidden="0" w:defUnhideWhenUsed="0" w:defQFormat="0" w:count="374">
+  <w:latentStyles w:defLockedState="0" w:defUIPriority="99" w:defSemiHidden="0" w:defUnhideWhenUsed="0" w:defQFormat="0" w:count="371">
     <w:lsdException w:name="Normal" w:uiPriority="0" w:qFormat="1"/>
     <w:lsdException w:name="heading 1" w:uiPriority="9" w:qFormat="1"/>
     <w:lsdException w:name="heading 2" w:semiHidden="1" w:uiPriority="9" w:unhideWhenUsed="1" w:qFormat="1"/>
@@ -1708,6 +1878,7 @@
     <w:lsdException w:name="HTML Sample" w:semiHidden="1" w:unhideWhenUsed="1"/>
     <w:lsdException w:name="HTML Typewriter" w:semiHidden="1" w:unhideWhenUsed="1"/>
     <w:lsdException w:name="HTML Variable" w:semiHidden="1" w:unhideWhenUsed="1"/>
+    <w:lsdException w:name="Normal Table" w:semiHidden="1" w:unhideWhenUsed="1"/>
     <w:lsdException w:name="annotation subject" w:semiHidden="1" w:unhideWhenUsed="1"/>
     <w:lsdException w:name="No List" w:semiHidden="1" w:unhideWhenUsed="1"/>
     <w:lsdException w:name="Outline List 1" w:semiHidden="1" w:unhideWhenUsed="1"/>
@@ -1752,6 +1923,7 @@
     <w:lsdException w:name="Table Professional" w:semiHidden="1" w:unhideWhenUsed="1"/>
     <w:lsdException w:name="Table Subtle 1" w:semiHidden="1" w:unhideWhenUsed="1"/>
     <w:lsdException w:name="Table Subtle 2" w:semiHidden="1" w:unhideWhenUsed="1"/>
+    <w:lsdException w:name="Table Web 1" w:semiHidden="1" w:unhideWhenUsed="1"/>
     <w:lsdException w:name="Table Web 2" w:semiHidden="1" w:unhideWhenUsed="1"/>
     <w:lsdException w:name="Table Web 3" w:semiHidden="1" w:unhideWhenUsed="1"/>
     <w:lsdException w:name="Balloon Text" w:semiHidden="1" w:unhideWhenUsed="1"/>
@@ -1972,9 +2144,6 @@
     <w:lsdException w:name="List Table 5 Dark Accent 6" w:uiPriority="50"/>
     <w:lsdException w:name="List Table 6 Colorful Accent 6" w:uiPriority="51"/>
     <w:lsdException w:name="List Table 7 Colorful Accent 6" w:uiPriority="52"/>
-    <w:lsdException w:name="Mention" w:semiHidden="1" w:unhideWhenUsed="1"/>
-    <w:lsdException w:name="Smart Hyperlink" w:semiHidden="1" w:unhideWhenUsed="1"/>
-    <w:lsdException w:name="Hashtag" w:semiHidden="1" w:unhideWhenUsed="1"/>
   </w:latentStyles>
   <w:style w:type="paragraph" w:default="1" w:styleId="Normal">
     <w:name w:val="Normal"/>

</xml_diff>